<commit_message>
Finished problem 1. Problem 2 still to go
</commit_message>
<xml_diff>
--- a/docs/writeup.docx
+++ b/docs/writeup.docx
@@ -29,29 +29,11 @@
         </w:rPr>
       </w:pPr>
       <w:r>
-        <w:t xml:space="preserve">According to Clarke, </w:t>
-      </w:r>
-      <w:proofErr w:type="spellStart"/>
-      <w:r>
-        <w:t>Kenkel</w:t>
-      </w:r>
-      <w:proofErr w:type="spellEnd"/>
-      <w:r>
-        <w:t xml:space="preserve">, &amp; Rueda (2011), </w:t>
-      </w:r>
-      <w:proofErr w:type="spellStart"/>
-      <w:r>
-        <w:t>overadjusting</w:t>
-      </w:r>
-      <w:proofErr w:type="spellEnd"/>
-      <w:r>
-        <w:t xml:space="preserve"> for irrelevant covariates can create problems for interpreting propensity scores. Accordingly, I decided to use a stripped-down propensity model based on a subset of the variables. Output and a density plot of propensity estimates </w:t>
+        <w:t xml:space="preserve">According to Clarke, Kenkel, &amp; Rueda (2011), overadjusting for irrelevant covariates can create problems for interpreting propensity scores. Accordingly, I decided to use a stripped-down propensity model based on a subset of the variables. Output and a density plot of propensity estimates </w:t>
       </w:r>
       <w:r>
         <w:t>stratified by outcome are</w:t>
       </w:r>
-      <w:bookmarkStart w:id="0" w:name="_GoBack"/>
-      <w:bookmarkEnd w:id="0"/>
       <w:r>
         <w:t xml:space="preserve"> below.</w:t>
       </w:r>
@@ -80,98 +62,32 @@
           <w:szCs w:val="20"/>
         </w:rPr>
       </w:pPr>
-      <w:proofErr w:type="spellStart"/>
-      <w:proofErr w:type="gramStart"/>
-      <w:r>
-        <w:rPr>
-          <w:rFonts w:ascii="Courier New" w:hAnsi="Courier New"/>
-          <w:sz w:val="20"/>
-          <w:szCs w:val="20"/>
-        </w:rPr>
-        <w:t>glm</w:t>
-      </w:r>
-      <w:proofErr w:type="spellEnd"/>
-      <w:proofErr w:type="gramEnd"/>
-      <w:r>
-        <w:rPr>
-          <w:rFonts w:ascii="Courier New" w:hAnsi="Courier New"/>
-          <w:sz w:val="20"/>
-          <w:szCs w:val="20"/>
-        </w:rPr>
-        <w:t xml:space="preserve">(formula = </w:t>
-      </w:r>
-      <w:proofErr w:type="spellStart"/>
-      <w:r>
-        <w:rPr>
-          <w:rFonts w:ascii="Courier New" w:hAnsi="Courier New"/>
-          <w:sz w:val="20"/>
-          <w:szCs w:val="20"/>
-        </w:rPr>
-        <w:t>qsmk</w:t>
-      </w:r>
-      <w:proofErr w:type="spellEnd"/>
-      <w:r>
-        <w:rPr>
-          <w:rFonts w:ascii="Courier New" w:hAnsi="Courier New"/>
-          <w:sz w:val="20"/>
-          <w:szCs w:val="20"/>
-        </w:rPr>
-        <w:t xml:space="preserve"> ~ age + factor(sex) + factor(race), family = "binomial", </w:t>
-      </w:r>
-    </w:p>
-    <w:p>
-      <w:pPr>
-        <w:pStyle w:val="ListParagraph"/>
-        <w:ind w:left="1440"/>
-        <w:rPr>
-          <w:rFonts w:ascii="Courier New" w:hAnsi="Courier New"/>
-          <w:sz w:val="20"/>
-          <w:szCs w:val="20"/>
-        </w:rPr>
-      </w:pPr>
-      <w:r>
-        <w:rPr>
-          <w:rFonts w:ascii="Courier New" w:hAnsi="Courier New"/>
-          <w:sz w:val="20"/>
-          <w:szCs w:val="20"/>
-        </w:rPr>
-        <w:t xml:space="preserve">    </w:t>
-      </w:r>
-      <w:proofErr w:type="gramStart"/>
-      <w:r>
-        <w:rPr>
-          <w:rFonts w:ascii="Courier New" w:hAnsi="Courier New"/>
-          <w:sz w:val="20"/>
-          <w:szCs w:val="20"/>
-        </w:rPr>
-        <w:t>data</w:t>
-      </w:r>
-      <w:proofErr w:type="gramEnd"/>
-      <w:r>
-        <w:rPr>
-          <w:rFonts w:ascii="Courier New" w:hAnsi="Courier New"/>
-          <w:sz w:val="20"/>
-          <w:szCs w:val="20"/>
-        </w:rPr>
-        <w:t xml:space="preserve"> = </w:t>
-      </w:r>
-      <w:proofErr w:type="spellStart"/>
-      <w:r>
-        <w:rPr>
-          <w:rFonts w:ascii="Courier New" w:hAnsi="Courier New"/>
-          <w:sz w:val="20"/>
-          <w:szCs w:val="20"/>
-        </w:rPr>
-        <w:t>nhefs.final</w:t>
-      </w:r>
-      <w:proofErr w:type="spellEnd"/>
-      <w:r>
-        <w:rPr>
-          <w:rFonts w:ascii="Courier New" w:hAnsi="Courier New"/>
-          <w:sz w:val="20"/>
-          <w:szCs w:val="20"/>
-        </w:rPr>
-        <w:t>)</w:t>
+      <w:r>
+        <w:rPr>
+          <w:rFonts w:ascii="Courier New" w:hAnsi="Courier New"/>
+          <w:sz w:val="20"/>
+          <w:szCs w:val="20"/>
+        </w:rPr>
+        <w:t xml:space="preserve">glm(formula = qsmk ~ age + factor(sex) + factor(race), family = "binomial", </w:t>
+      </w:r>
+    </w:p>
+    <w:p>
+      <w:pPr>
+        <w:pStyle w:val="ListParagraph"/>
+        <w:ind w:left="1440"/>
+        <w:rPr>
+          <w:rFonts w:ascii="Courier New" w:hAnsi="Courier New"/>
+          <w:sz w:val="20"/>
+          <w:szCs w:val="20"/>
+        </w:rPr>
+      </w:pPr>
+      <w:r>
+        <w:rPr>
+          <w:rFonts w:ascii="Courier New" w:hAnsi="Courier New"/>
+          <w:sz w:val="20"/>
+          <w:szCs w:val="20"/>
+        </w:rPr>
+        <w:t xml:space="preserve">    data = nhefs.final)</w:t>
       </w:r>
     </w:p>
     <w:p>
@@ -288,35 +204,7 @@
           <w:sz w:val="20"/>
           <w:szCs w:val="20"/>
         </w:rPr>
-        <w:t xml:space="preserve">               Estimate Std. Error z value </w:t>
-      </w:r>
-      <w:proofErr w:type="spellStart"/>
-      <w:proofErr w:type="gramStart"/>
-      <w:r>
-        <w:rPr>
-          <w:rFonts w:ascii="Courier New" w:hAnsi="Courier New"/>
-          <w:sz w:val="20"/>
-          <w:szCs w:val="20"/>
-        </w:rPr>
-        <w:t>Pr</w:t>
-      </w:r>
-      <w:proofErr w:type="spellEnd"/>
-      <w:r>
-        <w:rPr>
-          <w:rFonts w:ascii="Courier New" w:hAnsi="Courier New"/>
-          <w:sz w:val="20"/>
-          <w:szCs w:val="20"/>
-        </w:rPr>
-        <w:t>(</w:t>
-      </w:r>
-      <w:proofErr w:type="gramEnd"/>
-      <w:r>
-        <w:rPr>
-          <w:rFonts w:ascii="Courier New" w:hAnsi="Courier New"/>
-          <w:sz w:val="20"/>
-          <w:szCs w:val="20"/>
-        </w:rPr>
-        <w:t xml:space="preserve">&gt;|z|)    </w:t>
+        <w:t xml:space="preserve">               Estimate Std. Error z value Pr(&gt;|z|)    </w:t>
       </w:r>
     </w:p>
     <w:p>
@@ -348,81 +236,51 @@
           <w:szCs w:val="20"/>
         </w:rPr>
       </w:pPr>
-      <w:proofErr w:type="gramStart"/>
-      <w:r>
-        <w:rPr>
-          <w:rFonts w:ascii="Courier New" w:hAnsi="Courier New"/>
-          <w:sz w:val="20"/>
-          <w:szCs w:val="20"/>
-        </w:rPr>
-        <w:t>age</w:t>
-      </w:r>
-      <w:proofErr w:type="gramEnd"/>
-      <w:r>
-        <w:rPr>
-          <w:rFonts w:ascii="Courier New" w:hAnsi="Courier New"/>
-          <w:sz w:val="20"/>
-          <w:szCs w:val="20"/>
-        </w:rPr>
-        <w:t xml:space="preserve">            0.022555   0.004698   4.801 1.58e-06 ***</w:t>
-      </w:r>
-    </w:p>
-    <w:p>
-      <w:pPr>
-        <w:pStyle w:val="ListParagraph"/>
-        <w:ind w:left="1440"/>
-        <w:rPr>
-          <w:rFonts w:ascii="Courier New" w:hAnsi="Courier New"/>
-          <w:sz w:val="20"/>
-          <w:szCs w:val="20"/>
-        </w:rPr>
-      </w:pPr>
-      <w:proofErr w:type="gramStart"/>
-      <w:r>
-        <w:rPr>
-          <w:rFonts w:ascii="Courier New" w:hAnsi="Courier New"/>
-          <w:sz w:val="20"/>
-          <w:szCs w:val="20"/>
-        </w:rPr>
-        <w:t>factor</w:t>
-      </w:r>
-      <w:proofErr w:type="gramEnd"/>
-      <w:r>
-        <w:rPr>
-          <w:rFonts w:ascii="Courier New" w:hAnsi="Courier New"/>
-          <w:sz w:val="20"/>
-          <w:szCs w:val="20"/>
-        </w:rPr>
-        <w:t xml:space="preserve">(sex)1  -0.273412   0.112734  -2.425   0.0153 *  </w:t>
-      </w:r>
-    </w:p>
-    <w:p>
-      <w:pPr>
-        <w:pStyle w:val="ListParagraph"/>
-        <w:ind w:left="1440"/>
-        <w:rPr>
-          <w:rFonts w:ascii="Courier New" w:hAnsi="Courier New"/>
-          <w:sz w:val="20"/>
-          <w:szCs w:val="20"/>
-        </w:rPr>
-      </w:pPr>
-      <w:proofErr w:type="gramStart"/>
-      <w:r>
-        <w:rPr>
-          <w:rFonts w:ascii="Courier New" w:hAnsi="Courier New"/>
-          <w:sz w:val="20"/>
-          <w:szCs w:val="20"/>
-        </w:rPr>
-        <w:t>factor</w:t>
-      </w:r>
-      <w:proofErr w:type="gramEnd"/>
-      <w:r>
-        <w:rPr>
-          <w:rFonts w:ascii="Courier New" w:hAnsi="Courier New"/>
-          <w:sz w:val="20"/>
-          <w:szCs w:val="20"/>
-        </w:rPr>
-        <w:t xml:space="preserve">(race)1 -0.465416   0.182533  -2.550   0.0108 *  </w:t>
+      <w:r>
+        <w:rPr>
+          <w:rFonts w:ascii="Courier New" w:hAnsi="Courier New"/>
+          <w:sz w:val="20"/>
+          <w:szCs w:val="20"/>
+        </w:rPr>
+        <w:t>age            0.022555   0.004698   4.801 1.58e-06 ***</w:t>
+      </w:r>
+    </w:p>
+    <w:p>
+      <w:pPr>
+        <w:pStyle w:val="ListParagraph"/>
+        <w:ind w:left="1440"/>
+        <w:rPr>
+          <w:rFonts w:ascii="Courier New" w:hAnsi="Courier New"/>
+          <w:sz w:val="20"/>
+          <w:szCs w:val="20"/>
+        </w:rPr>
+      </w:pPr>
+      <w:r>
+        <w:rPr>
+          <w:rFonts w:ascii="Courier New" w:hAnsi="Courier New"/>
+          <w:sz w:val="20"/>
+          <w:szCs w:val="20"/>
+        </w:rPr>
+        <w:t xml:space="preserve">factor(sex)1  -0.273412   0.112734  -2.425   0.0153 *  </w:t>
+      </w:r>
+    </w:p>
+    <w:p>
+      <w:pPr>
+        <w:pStyle w:val="ListParagraph"/>
+        <w:ind w:left="1440"/>
+        <w:rPr>
+          <w:rFonts w:ascii="Courier New" w:hAnsi="Courier New"/>
+          <w:sz w:val="20"/>
+          <w:szCs w:val="20"/>
+        </w:rPr>
+      </w:pPr>
+      <w:r>
+        <w:rPr>
+          <w:rFonts w:ascii="Courier New" w:hAnsi="Courier New"/>
+          <w:sz w:val="20"/>
+          <w:szCs w:val="20"/>
+        </w:rPr>
+        <w:t xml:space="preserve">factor(race)1 -0.465416   0.182533  -2.550   0.0108 *  </w:t>
       </w:r>
     </w:p>
     <w:p>
@@ -454,41 +312,13 @@
           <w:szCs w:val="20"/>
         </w:rPr>
       </w:pPr>
-      <w:proofErr w:type="spellStart"/>
-      <w:r>
-        <w:rPr>
-          <w:rFonts w:ascii="Courier New" w:hAnsi="Courier New"/>
-          <w:sz w:val="20"/>
-          <w:szCs w:val="20"/>
-        </w:rPr>
-        <w:t>Signif</w:t>
-      </w:r>
-      <w:proofErr w:type="spellEnd"/>
-      <w:r>
-        <w:rPr>
-          <w:rFonts w:ascii="Courier New" w:hAnsi="Courier New"/>
-          <w:sz w:val="20"/>
-          <w:szCs w:val="20"/>
-        </w:rPr>
-        <w:t xml:space="preserve">. </w:t>
-      </w:r>
-      <w:proofErr w:type="gramStart"/>
-      <w:r>
-        <w:rPr>
-          <w:rFonts w:ascii="Courier New" w:hAnsi="Courier New"/>
-          <w:sz w:val="20"/>
-          <w:szCs w:val="20"/>
-        </w:rPr>
-        <w:t>codes</w:t>
-      </w:r>
-      <w:proofErr w:type="gramEnd"/>
-      <w:r>
-        <w:rPr>
-          <w:rFonts w:ascii="Courier New" w:hAnsi="Courier New"/>
-          <w:sz w:val="20"/>
-          <w:szCs w:val="20"/>
-        </w:rPr>
-        <w:t>:  0 ‘***’ 0.001 ‘**’ 0.01 ‘*’ 0.05 ‘.’ 0.1 ‘ ’ 1</w:t>
+      <w:r>
+        <w:rPr>
+          <w:rFonts w:ascii="Courier New" w:hAnsi="Courier New"/>
+          <w:sz w:val="20"/>
+          <w:szCs w:val="20"/>
+        </w:rPr>
+        <w:t>Signif. codes:  0 ‘***’ 0.001 ‘**’ 0.01 ‘*’ 0.05 ‘.’ 0.1 ‘ ’ 1</w:t>
       </w:r>
     </w:p>
     <w:p>
@@ -548,62 +378,26 @@
           <w:sz w:val="20"/>
           <w:szCs w:val="20"/>
         </w:rPr>
-        <w:t xml:space="preserve">    Null deviance: </w:t>
-      </w:r>
-      <w:proofErr w:type="gramStart"/>
-      <w:r>
-        <w:rPr>
-          <w:rFonts w:ascii="Courier New" w:hAnsi="Courier New"/>
-          <w:sz w:val="20"/>
-          <w:szCs w:val="20"/>
-        </w:rPr>
-        <w:t>1925.3  on</w:t>
-      </w:r>
-      <w:proofErr w:type="gramEnd"/>
-      <w:r>
-        <w:rPr>
-          <w:rFonts w:ascii="Courier New" w:hAnsi="Courier New"/>
-          <w:sz w:val="20"/>
-          <w:szCs w:val="20"/>
-        </w:rPr>
-        <w:t xml:space="preserve"> 1678  degrees of freedom</w:t>
-      </w:r>
-    </w:p>
-    <w:p>
-      <w:pPr>
-        <w:pStyle w:val="ListParagraph"/>
-        <w:ind w:left="1440"/>
-        <w:rPr>
-          <w:rFonts w:ascii="Courier New" w:hAnsi="Courier New"/>
-          <w:sz w:val="20"/>
-          <w:szCs w:val="20"/>
-        </w:rPr>
-      </w:pPr>
-      <w:r>
-        <w:rPr>
-          <w:rFonts w:ascii="Courier New" w:hAnsi="Courier New"/>
-          <w:sz w:val="20"/>
-          <w:szCs w:val="20"/>
-        </w:rPr>
-        <w:t xml:space="preserve">Residual deviance: </w:t>
-      </w:r>
-      <w:proofErr w:type="gramStart"/>
-      <w:r>
-        <w:rPr>
-          <w:rFonts w:ascii="Courier New" w:hAnsi="Courier New"/>
-          <w:sz w:val="20"/>
-          <w:szCs w:val="20"/>
-        </w:rPr>
-        <w:t>1887.7  on</w:t>
-      </w:r>
-      <w:proofErr w:type="gramEnd"/>
-      <w:r>
-        <w:rPr>
-          <w:rFonts w:ascii="Courier New" w:hAnsi="Courier New"/>
-          <w:sz w:val="20"/>
-          <w:szCs w:val="20"/>
-        </w:rPr>
-        <w:t xml:space="preserve"> 1675  degrees of freedom</w:t>
+        <w:t xml:space="preserve">    Null deviance: 1925.3  on 1678  degrees of freedom</w:t>
+      </w:r>
+    </w:p>
+    <w:p>
+      <w:pPr>
+        <w:pStyle w:val="ListParagraph"/>
+        <w:ind w:left="1440"/>
+        <w:rPr>
+          <w:rFonts w:ascii="Courier New" w:hAnsi="Courier New"/>
+          <w:sz w:val="20"/>
+          <w:szCs w:val="20"/>
+        </w:rPr>
+      </w:pPr>
+      <w:r>
+        <w:rPr>
+          <w:rFonts w:ascii="Courier New" w:hAnsi="Courier New"/>
+          <w:sz w:val="20"/>
+          <w:szCs w:val="20"/>
+        </w:rPr>
+        <w:t>Residual deviance: 1887.7  on 1675  degrees of freedom</w:t>
       </w:r>
     </w:p>
     <w:p>
@@ -673,7 +467,7 @@
           <w:szCs w:val="32"/>
         </w:rPr>
         <w:drawing>
-          <wp:inline distT="0" distB="0" distL="0" distR="0">
+          <wp:inline distT="0" distB="0" distL="0" distR="0" wp14:anchorId="5DFE87F1" wp14:editId="08B214AD">
             <wp:extent cx="4537275" cy="2870200"/>
             <wp:effectExtent l="0" t="0" r="9525" b="0"/>
             <wp:docPr id="1" name="Picture 1"/>
@@ -739,9 +533,251 @@
           <w:ilvl w:val="1"/>
           <w:numId w:val="1"/>
         </w:numPr>
-      </w:pPr>
-      <w:r>
-        <w:t>Stuff</w:t>
+        <w:rPr>
+          <w:rFonts w:ascii="Courier New" w:hAnsi="Courier New" w:cs="Courier New"/>
+          <w:sz w:val="20"/>
+          <w:szCs w:val="20"/>
+        </w:rPr>
+      </w:pPr>
+      <w:r>
+        <w:t>I classified propensity scores into quintiles and tertiles and regressed the primary outcome on the primary predictor and the propensity quantile of interest. Using propensity quintiles, the estimated average causal effect of quitting smoking is 2.837 kg of weight gained. Using propensity deciles, the estimate is 2.880 kg.</w:t>
+      </w:r>
+      <w:r>
+        <w:br/>
+      </w:r>
+      <w:r>
+        <w:br/>
+      </w:r>
+      <w:r>
+        <w:t>My</w:t>
+      </w:r>
+      <w:r>
+        <w:t xml:space="preserve"> R code is below.</w:t>
+      </w:r>
+      <w:r>
+        <w:br/>
+      </w:r>
+      <w:r>
+        <w:br/>
+      </w:r>
+      <w:r>
+        <w:rPr>
+          <w:rFonts w:ascii="Courier New" w:hAnsi="Courier New" w:cs="Courier New"/>
+          <w:sz w:val="20"/>
+          <w:szCs w:val="20"/>
+        </w:rPr>
+        <w:t>ApplyQuantiles &lt;- function(data,num) {</w:t>
+      </w:r>
+    </w:p>
+    <w:p>
+      <w:pPr>
+        <w:ind w:left="1080"/>
+        <w:rPr>
+          <w:rFonts w:ascii="Courier New" w:hAnsi="Courier New" w:cs="Courier New"/>
+          <w:sz w:val="20"/>
+          <w:szCs w:val="20"/>
+        </w:rPr>
+      </w:pPr>
+      <w:r>
+        <w:rPr>
+          <w:rFonts w:ascii="Courier New" w:hAnsi="Courier New" w:cs="Courier New"/>
+          <w:sz w:val="20"/>
+          <w:szCs w:val="20"/>
+        </w:rPr>
+        <w:t xml:space="preserve">  </w:t>
+      </w:r>
+      <w:r>
+        <w:rPr>
+          <w:rFonts w:ascii="Courier New" w:hAnsi="Courier New" w:cs="Courier New"/>
+          <w:sz w:val="20"/>
+          <w:szCs w:val="20"/>
+        </w:rPr>
+        <w:tab/>
+      </w:r>
+      <w:r>
+        <w:rPr>
+          <w:rFonts w:ascii="Courier New" w:hAnsi="Courier New" w:cs="Courier New"/>
+          <w:sz w:val="20"/>
+          <w:szCs w:val="20"/>
+        </w:rPr>
+        <w:t>cut(data, breaks=c(quanti</w:t>
+      </w:r>
+      <w:r>
+        <w:rPr>
+          <w:rFonts w:ascii="Courier New" w:hAnsi="Courier New" w:cs="Courier New"/>
+          <w:sz w:val="20"/>
+          <w:szCs w:val="20"/>
+        </w:rPr>
+        <w:t xml:space="preserve">le(data, probs = seq(0, 1, </w:t>
+      </w:r>
+      <w:r>
+        <w:rPr>
+          <w:rFonts w:ascii="Courier New" w:hAnsi="Courier New" w:cs="Courier New"/>
+          <w:sz w:val="20"/>
+          <w:szCs w:val="20"/>
+        </w:rPr>
+        <w:t xml:space="preserve">1/num))), </w:t>
+      </w:r>
+    </w:p>
+    <w:p>
+      <w:pPr>
+        <w:pStyle w:val="ListParagraph"/>
+        <w:ind w:left="1440"/>
+        <w:rPr>
+          <w:rFonts w:ascii="Courier New" w:hAnsi="Courier New" w:cs="Courier New"/>
+          <w:sz w:val="20"/>
+          <w:szCs w:val="20"/>
+        </w:rPr>
+      </w:pPr>
+      <w:r>
+        <w:rPr>
+          <w:rFonts w:ascii="Courier New" w:hAnsi="Courier New" w:cs="Courier New"/>
+          <w:sz w:val="20"/>
+          <w:szCs w:val="20"/>
+        </w:rPr>
+        <w:t xml:space="preserve">      labels=c(1:num),include.lowest=TRUE)</w:t>
+      </w:r>
+    </w:p>
+    <w:p>
+      <w:pPr>
+        <w:pStyle w:val="ListParagraph"/>
+        <w:ind w:left="1440"/>
+        <w:rPr>
+          <w:rFonts w:ascii="Courier New" w:hAnsi="Courier New" w:cs="Courier New"/>
+          <w:sz w:val="20"/>
+          <w:szCs w:val="20"/>
+        </w:rPr>
+      </w:pPr>
+      <w:r>
+        <w:rPr>
+          <w:rFonts w:ascii="Courier New" w:hAnsi="Courier New" w:cs="Courier New"/>
+          <w:sz w:val="20"/>
+          <w:szCs w:val="20"/>
+        </w:rPr>
+        <w:t>}</w:t>
+      </w:r>
+    </w:p>
+    <w:p>
+      <w:pPr>
+        <w:pStyle w:val="ListParagraph"/>
+        <w:ind w:left="1440"/>
+        <w:rPr>
+          <w:rFonts w:ascii="Courier New" w:hAnsi="Courier New" w:cs="Courier New"/>
+          <w:sz w:val="20"/>
+          <w:szCs w:val="20"/>
+        </w:rPr>
+      </w:pPr>
+    </w:p>
+    <w:p>
+      <w:pPr>
+        <w:pStyle w:val="ListParagraph"/>
+        <w:ind w:left="1440"/>
+        <w:rPr>
+          <w:rFonts w:ascii="Courier New" w:hAnsi="Courier New" w:cs="Courier New"/>
+          <w:sz w:val="20"/>
+          <w:szCs w:val="20"/>
+        </w:rPr>
+      </w:pPr>
+      <w:r>
+        <w:rPr>
+          <w:rFonts w:ascii="Courier New" w:hAnsi="Courier New" w:cs="Courier New"/>
+          <w:sz w:val="20"/>
+          <w:szCs w:val="20"/>
+        </w:rPr>
+        <w:t>nhefs.final$rank5 &lt;- with(nhefs.final,factor(ApplyQuantiles(propensity,5)))</w:t>
+      </w:r>
+    </w:p>
+    <w:p>
+      <w:pPr>
+        <w:pStyle w:val="ListParagraph"/>
+        <w:ind w:left="1440"/>
+        <w:rPr>
+          <w:rFonts w:ascii="Courier New" w:hAnsi="Courier New" w:cs="Courier New"/>
+          <w:sz w:val="20"/>
+          <w:szCs w:val="20"/>
+        </w:rPr>
+      </w:pPr>
+      <w:r>
+        <w:rPr>
+          <w:rFonts w:ascii="Courier New" w:hAnsi="Courier New" w:cs="Courier New"/>
+          <w:sz w:val="20"/>
+          <w:szCs w:val="20"/>
+        </w:rPr>
+        <w:t>nhefs.final$rank10 &lt;-</w:t>
+      </w:r>
+      <w:r>
+        <w:rPr>
+          <w:rFonts w:ascii="Courier New" w:hAnsi="Courier New" w:cs="Courier New"/>
+          <w:sz w:val="20"/>
+          <w:szCs w:val="20"/>
+        </w:rPr>
+        <w:t>with(nhefs.final,factor(ApplyQuantiles(propensity,10)))</w:t>
+      </w:r>
+    </w:p>
+    <w:p>
+      <w:pPr>
+        <w:pStyle w:val="ListParagraph"/>
+        <w:ind w:left="1440"/>
+        <w:rPr>
+          <w:rFonts w:ascii="Courier New" w:hAnsi="Courier New" w:cs="Courier New"/>
+          <w:sz w:val="20"/>
+          <w:szCs w:val="20"/>
+        </w:rPr>
+      </w:pPr>
+    </w:p>
+    <w:p>
+      <w:pPr>
+        <w:pStyle w:val="ListParagraph"/>
+        <w:ind w:left="1440"/>
+        <w:rPr>
+          <w:rFonts w:ascii="Courier New" w:hAnsi="Courier New" w:cs="Courier New"/>
+          <w:sz w:val="20"/>
+          <w:szCs w:val="20"/>
+        </w:rPr>
+      </w:pPr>
+    </w:p>
+    <w:p>
+      <w:pPr>
+        <w:pStyle w:val="ListParagraph"/>
+        <w:ind w:left="1440"/>
+        <w:rPr>
+          <w:rFonts w:ascii="Courier New" w:hAnsi="Courier New" w:cs="Courier New"/>
+          <w:sz w:val="20"/>
+          <w:szCs w:val="20"/>
+        </w:rPr>
+      </w:pPr>
+      <w:r>
+        <w:rPr>
+          <w:rFonts w:ascii="Courier New" w:hAnsi="Courier New" w:cs="Courier New"/>
+          <w:sz w:val="20"/>
+          <w:szCs w:val="20"/>
+        </w:rPr>
+        <w:t>lm.rank5 &lt;- lm(wt82_71~qsmk+rank5,data=nhefs.final)</w:t>
+      </w:r>
+    </w:p>
+    <w:p>
+      <w:pPr>
+        <w:pStyle w:val="ListParagraph"/>
+        <w:ind w:left="1440"/>
+      </w:pPr>
+      <w:r>
+        <w:rPr>
+          <w:rFonts w:ascii="Courier New" w:hAnsi="Courier New" w:cs="Courier New"/>
+          <w:sz w:val="20"/>
+          <w:szCs w:val="20"/>
+        </w:rPr>
+        <w:t>lm.rank10 &lt;- lm(wt82_71~qsmk+rank10,data=nhefs.final)</w:t>
+      </w:r>
+      <w:r>
+        <w:rPr>
+          <w:rFonts w:ascii="Courier New" w:hAnsi="Courier New" w:cs="Courier New"/>
+          <w:sz w:val="20"/>
+          <w:szCs w:val="20"/>
+        </w:rPr>
+        <w:t xml:space="preserve"> </w:t>
+      </w:r>
+      <w:r>
+        <w:br/>
       </w:r>
     </w:p>
     <w:p>
@@ -755,6 +791,11 @@
       <w:r>
         <w:t>Propensity score estimates that predict the outcome “too perfectly” will have poor overlap, that is, the cells containing unusual outcomes for a particular set of predictors will be extremely small. Because of this, the estimates for the expected counterfactual given that set of covariates will be unreliable and misleading.</w:t>
       </w:r>
+      <w:r>
+        <w:t xml:space="preserve"> (As you can see from the graph in 1a, this is not a problem for my analyses!)</w:t>
+      </w:r>
+      <w:bookmarkStart w:id="0" w:name="_GoBack"/>
+      <w:bookmarkEnd w:id="0"/>
       <w:r>
         <w:br/>
       </w:r>

</xml_diff>